<commit_message>
New files added to sectio 1.
</commit_message>
<xml_diff>
--- a/Part_1_Visualization/Section_1_Introduction_to_Tableau/Annual_Bonus_Analysis.docx
+++ b/Part_1_Visualization/Section_1_Introduction_to_Tableau/Annual_Bonus_Analysis.docx
@@ -3,6 +3,9 @@
 <w:document xmlns:wpc="http://schemas.microsoft.com/office/word/2010/wordprocessingCanvas" xmlns:cx="http://schemas.microsoft.com/office/drawing/2014/chartex" xmlns:cx1="http://schemas.microsoft.com/office/drawing/2015/9/8/chartex" xmlns:cx2="http://schemas.microsoft.com/office/drawing/2015/10/21/chartex" xmlns:cx3="http://schemas.microsoft.com/office/drawing/2016/5/9/chartex" xmlns:cx4="http://schemas.microsoft.com/office/drawing/2016/5/10/chartex" xmlns:cx5="http://schemas.microsoft.com/office/drawing/2016/5/11/chartex" xmlns:cx6="http://schemas.microsoft.com/office/drawing/2016/5/12/chartex" xmlns:cx7="http://schemas.microsoft.com/office/drawing/2016/5/13/chartex" xmlns:cx8="http://schemas.microsoft.com/office/drawing/2016/5/14/chartex" xmlns:mc="http://schemas.openxmlformats.org/markup-compatibility/2006" xmlns:aink="http://schemas.microsoft.com/office/drawing/2016/ink" xmlns:am3d="http://schemas.microsoft.com/office/drawing/2017/model3d" xmlns:o="urn:schemas-microsoft-com:office:office" xmlns:r="http://schemas.openxmlformats.org/officeDocument/2006/relationships" xmlns:m="http://schemas.openxmlformats.org/officeDocument/2006/math" xmlns:v="urn:schemas-microsoft-com:vml" xmlns:wp14="http://schemas.microsoft.com/office/word/2010/wordprocessingDrawing" xmlns:wp="http://schemas.openxmlformats.org/drawingml/2006/wordprocessingDrawing" xmlns:w10="urn:schemas-microsoft-com:office:word" xmlns:w="http://schemas.openxmlformats.org/wordprocessingml/2006/main" xmlns:w14="http://schemas.microsoft.com/office/word/2010/wordml" xmlns:w15="http://schemas.microsoft.com/office/word/2012/wordml" xmlns:w16cex="http://schemas.microsoft.com/office/word/2018/wordml/cex" xmlns:w16cid="http://schemas.microsoft.com/office/word/2016/wordml/cid" xmlns:w16="http://schemas.microsoft.com/office/word/2018/wordml" xmlns:w16se="http://schemas.microsoft.com/office/word/2015/wordml/symex" xmlns:wpg="http://schemas.microsoft.com/office/word/2010/wordprocessingGroup" xmlns:wpi="http://schemas.microsoft.com/office/word/2010/wordprocessingInk" xmlns:wne="http://schemas.microsoft.com/office/word/2006/wordml" xmlns:wps="http://schemas.microsoft.com/office/word/2010/wordprocessingShape" mc:Ignorable="w14 w15 w16se w16cid w16 w16cex wp14">
   <w:body>
     <w:p>
+      <w:pPr>
+        <w:jc w:val="both"/>
+      </w:pPr>
       <w:r>
         <w:rPr>
           <w:noProof/>
@@ -23,7 +26,7 @@
                     <pic:cNvPicPr/>
                   </pic:nvPicPr>
                   <pic:blipFill>
-                    <a:blip r:embed="rId4"/>
+                    <a:blip r:embed="rId5"/>
                     <a:stretch>
                       <a:fillRect/>
                     </a:stretch>
@@ -46,6 +49,7 @@
     </w:p>
     <w:p>
       <w:pPr>
+        <w:jc w:val="both"/>
         <w:rPr>
           <w:lang w:val="en-US"/>
         </w:rPr>
@@ -53,333 +57,106 @@
     </w:p>
     <w:p>
       <w:pPr>
+        <w:jc w:val="both"/>
+      </w:pPr>
+      <w:r>
+        <w:t>Reto: Hallar quién es el v</w:t>
+      </w:r>
+      <w:r>
+        <w:t>endedor que más ventas hace en su respectiva región.</w:t>
+      </w:r>
+    </w:p>
+    <w:p>
+      <w:pPr>
+        <w:jc w:val="both"/>
+      </w:pPr>
+      <w:r>
+        <w:t>Notas:</w:t>
+      </w:r>
+    </w:p>
+    <w:p>
+      <w:pPr>
+        <w:pStyle w:val="Prrafodelista"/>
+        <w:numPr>
+          <w:ilvl w:val="0"/>
+          <w:numId w:val="1"/>
+        </w:numPr>
+        <w:jc w:val="both"/>
+      </w:pPr>
+      <w:r>
+        <w:t xml:space="preserve">Para poner los colores de acuerdo con el país, se arrastró el campo </w:t>
+      </w:r>
+      <w:r>
         <w:rPr>
           <w:b/>
           <w:bCs/>
-          <w:sz w:val="32"/>
-          <w:szCs w:val="32"/>
-          <w:lang w:val="en-US"/>
         </w:rPr>
-      </w:pPr>
+        <w:t>Region</w:t>
+      </w:r>
+      <w:r>
+        <w:t xml:space="preserve"> a la caja de colores.</w:t>
+      </w:r>
+    </w:p>
+    <w:p>
+      <w:pPr>
+        <w:pStyle w:val="Prrafodelista"/>
+        <w:numPr>
+          <w:ilvl w:val="0"/>
+          <w:numId w:val="1"/>
+        </w:numPr>
+        <w:jc w:val="both"/>
+      </w:pPr>
+      <w:r>
+        <w:t xml:space="preserve">Para poner la etiqueta de los </w:t>
+      </w:r>
       <w:r>
         <w:rPr>
           <w:b/>
           <w:bCs/>
-          <w:sz w:val="32"/>
-          <w:szCs w:val="32"/>
-          <w:lang w:val="en-US"/>
         </w:rPr>
-        <w:t>Copy Data:</w:t>
-      </w:r>
-    </w:p>
-    <w:p>
-      <w:pPr>
+        <w:t>labels</w:t>
+      </w:r>
+      <w:r>
+        <w:t xml:space="preserve"> y en el </w:t>
+      </w:r>
+      <w:r>
         <w:rPr>
-          <w:lang w:val="en-US"/>
+          <w:b/>
+          <w:bCs/>
         </w:rPr>
-      </w:pPr>
+        <w:t>eje</w:t>
+      </w:r>
+      <w:r>
+        <w:t xml:space="preserve"> con dólares, damos click derecho en </w:t>
+      </w:r>
+      <w:r>
+        <w:t xml:space="preserve">los campos de </w:t>
+      </w:r>
       <w:r>
         <w:rPr>
-          <w:lang w:val="en-US"/>
+          <w:b/>
+          <w:bCs/>
         </w:rPr>
-        <w:t>Region</w:t>
+        <w:t>Marcas</w:t>
+      </w:r>
+      <w:r>
+        <w:t xml:space="preserve"> y le damos a formatear, ahí, nos vamos a Panel, luego a Predeterminado y a números, ahí le damos click y seleccionamos moneda y escogemos los decimales que queremos mostrar y en Mostrar Unidades escogemos miles (K) para el caso de las etiquetas de </w:t>
       </w:r>
       <w:r>
         <w:rPr>
-          <w:lang w:val="en-US"/>
+          <w:b/>
+          <w:bCs/>
         </w:rPr>
-        <w:tab/>
-        <w:t>Rep</w:t>
-      </w:r>
-      <w:r>
-        <w:rPr>
-          <w:lang w:val="en-US"/>
-        </w:rPr>
-        <w:tab/>
-        <w:t>Total Prices</w:t>
-      </w:r>
-    </w:p>
-    <w:p>
-      <w:pPr>
-        <w:rPr>
-          <w:lang w:val="en-US"/>
-        </w:rPr>
-      </w:pPr>
-      <w:r>
-        <w:rPr>
-          <w:lang w:val="en-US"/>
-        </w:rPr>
-        <w:t>Central</w:t>
-      </w:r>
-      <w:r>
-        <w:rPr>
-          <w:lang w:val="en-US"/>
-        </w:rPr>
-        <w:tab/>
-        <w:t>Alex</w:t>
-      </w:r>
-      <w:r>
-        <w:rPr>
-          <w:lang w:val="en-US"/>
-        </w:rPr>
-        <w:tab/>
-        <w:t>2,812.19</w:t>
-      </w:r>
-    </w:p>
-    <w:p>
-      <w:pPr>
-        <w:rPr>
-          <w:lang w:val="en-US"/>
-        </w:rPr>
-      </w:pPr>
-      <w:r>
-        <w:rPr>
-          <w:lang w:val="en-US"/>
-        </w:rPr>
-        <w:t>Central</w:t>
-      </w:r>
-      <w:r>
-        <w:rPr>
-          <w:lang w:val="en-US"/>
-        </w:rPr>
-        <w:tab/>
-        <w:t>Bill</w:t>
-      </w:r>
-      <w:r>
-        <w:rPr>
-          <w:lang w:val="en-US"/>
-        </w:rPr>
-        <w:tab/>
-        <w:t>1,749.87</w:t>
-      </w:r>
-    </w:p>
-    <w:p>
-      <w:pPr>
-        <w:rPr>
-          <w:lang w:val="en-US"/>
-        </w:rPr>
-      </w:pPr>
-      <w:r>
-        <w:rPr>
-          <w:lang w:val="en-US"/>
-        </w:rPr>
-        <w:t>Central</w:t>
-      </w:r>
-      <w:r>
-        <w:rPr>
-          <w:lang w:val="en-US"/>
-        </w:rPr>
-        <w:tab/>
-        <w:t>Matthew</w:t>
-      </w:r>
-      <w:r>
-        <w:rPr>
-          <w:lang w:val="en-US"/>
-        </w:rPr>
-        <w:tab/>
-        <w:t>3,109.44</w:t>
-      </w:r>
-    </w:p>
-    <w:p>
-      <w:pPr>
-        <w:rPr>
-          <w:lang w:val="en-US"/>
-        </w:rPr>
-      </w:pPr>
-      <w:r>
-        <w:rPr>
-          <w:lang w:val="en-US"/>
-        </w:rPr>
-        <w:t>Central</w:t>
-      </w:r>
-      <w:r>
-        <w:rPr>
-          <w:lang w:val="en-US"/>
-        </w:rPr>
-        <w:tab/>
-        <w:t>Morgan</w:t>
-      </w:r>
-      <w:r>
-        <w:rPr>
-          <w:lang w:val="en-US"/>
-        </w:rPr>
-        <w:tab/>
-        <w:t>1,387.77</w:t>
-      </w:r>
-    </w:p>
-    <w:p>
-      <w:pPr>
-        <w:rPr>
-          <w:lang w:val="en-US"/>
-        </w:rPr>
-      </w:pPr>
-      <w:r>
-        <w:rPr>
-          <w:lang w:val="en-US"/>
-        </w:rPr>
-        <w:t>Central</w:t>
-      </w:r>
-      <w:r>
-        <w:rPr>
-          <w:lang w:val="en-US"/>
-        </w:rPr>
-        <w:tab/>
-        <w:t>Rachel</w:t>
-      </w:r>
-      <w:r>
-        <w:rPr>
-          <w:lang w:val="en-US"/>
-        </w:rPr>
-        <w:tab/>
-        <w:t>438.37</w:t>
-      </w:r>
-    </w:p>
-    <w:p>
-      <w:pPr>
-        <w:rPr>
-          <w:lang w:val="en-US"/>
-        </w:rPr>
-      </w:pPr>
-      <w:r>
-        <w:rPr>
-          <w:lang w:val="en-US"/>
-        </w:rPr>
-        <w:t>Central</w:t>
-      </w:r>
-      <w:r>
-        <w:rPr>
-          <w:lang w:val="en-US"/>
-        </w:rPr>
-        <w:tab/>
-        <w:t>Smith</w:t>
-      </w:r>
-      <w:r>
-        <w:rPr>
-          <w:lang w:val="en-US"/>
-        </w:rPr>
-        <w:tab/>
-        <w:t>1,641.43</w:t>
-      </w:r>
-    </w:p>
-    <w:p>
-      <w:pPr>
-        <w:rPr>
-          <w:lang w:val="en-US"/>
-        </w:rPr>
-      </w:pPr>
-      <w:r>
-        <w:rPr>
-          <w:lang w:val="en-US"/>
-        </w:rPr>
-        <w:t>East</w:t>
-      </w:r>
-      <w:r>
-        <w:rPr>
-          <w:lang w:val="en-US"/>
-        </w:rPr>
-        <w:tab/>
-        <w:t>Nick</w:t>
-      </w:r>
-      <w:r>
-        <w:rPr>
-          <w:lang w:val="en-US"/>
-        </w:rPr>
-        <w:tab/>
-        <w:t>536.75</w:t>
-      </w:r>
-    </w:p>
-    <w:p>
-      <w:pPr>
-        <w:rPr>
-          <w:lang w:val="en-US"/>
-        </w:rPr>
-      </w:pPr>
-      <w:r>
-        <w:rPr>
-          <w:lang w:val="en-US"/>
-        </w:rPr>
-        <w:t>East</w:t>
-      </w:r>
-      <w:r>
-        <w:rPr>
-          <w:lang w:val="en-US"/>
-        </w:rPr>
-        <w:tab/>
-        <w:t>Richard</w:t>
-      </w:r>
-      <w:r>
-        <w:rPr>
-          <w:lang w:val="en-US"/>
-        </w:rPr>
-        <w:tab/>
-        <w:t>2,363.04</w:t>
-      </w:r>
-    </w:p>
-    <w:p>
-      <w:pPr>
-        <w:rPr>
-          <w:lang w:val="en-US"/>
-        </w:rPr>
-      </w:pPr>
-      <w:r>
-        <w:rPr>
-          <w:lang w:val="en-US"/>
-        </w:rPr>
-        <w:t>East</w:t>
-      </w:r>
-      <w:r>
-        <w:rPr>
-          <w:lang w:val="en-US"/>
-        </w:rPr>
-        <w:tab/>
-        <w:t>Susan</w:t>
-      </w:r>
-      <w:r>
-        <w:rPr>
-          <w:lang w:val="en-US"/>
-        </w:rPr>
-        <w:tab/>
-        <w:t>3,102.3</w:t>
-      </w:r>
-    </w:p>
-    <w:p>
-      <w:pPr>
-        <w:rPr>
-          <w:lang w:val="en-US"/>
-        </w:rPr>
-      </w:pPr>
-      <w:r>
-        <w:rPr>
-          <w:lang w:val="en-US"/>
-        </w:rPr>
-        <w:t>West</w:t>
-      </w:r>
-      <w:r>
-        <w:rPr>
-          <w:lang w:val="en-US"/>
-        </w:rPr>
-        <w:tab/>
-        <w:t>James</w:t>
-      </w:r>
-      <w:r>
-        <w:rPr>
-          <w:lang w:val="en-US"/>
-        </w:rPr>
-        <w:tab/>
-        <w:t>1,283.61</w:t>
-      </w:r>
-    </w:p>
-    <w:p>
-      <w:r>
-        <w:t>West</w:t>
-      </w:r>
-      <w:r>
-        <w:tab/>
-        <w:t>Thomas</w:t>
-      </w:r>
-      <w:r>
-        <w:tab/>
-        <w:t>1,203.11</w:t>
+        <w:t>labels</w:t>
+      </w:r>
+      <w:r>
+        <w:t xml:space="preserve">. </w:t>
+      </w:r>
+      <w:r>
+        <w:t>Para el eje, ahí mismo nos vamos a Eje, luego a Escala y repetimos el proceso</w:t>
+      </w:r>
+      <w:r>
+        <w:t>, también se puede dar click derecho sobre el eje.</w:t>
       </w:r>
     </w:p>
     <w:sectPr>
@@ -390,6 +167,126 @@
     </w:sectPr>
   </w:body>
 </w:document>
+</file>
+
+<file path=word/numbering.xml><?xml version="1.0" encoding="utf-8"?>
+<w:numbering xmlns:wpc="http://schemas.microsoft.com/office/word/2010/wordprocessingCanvas" xmlns:cx="http://schemas.microsoft.com/office/drawing/2014/chartex" xmlns:cx1="http://schemas.microsoft.com/office/drawing/2015/9/8/chartex" xmlns:cx2="http://schemas.microsoft.com/office/drawing/2015/10/21/chartex" xmlns:cx3="http://schemas.microsoft.com/office/drawing/2016/5/9/chartex" xmlns:cx4="http://schemas.microsoft.com/office/drawing/2016/5/10/chartex" xmlns:cx5="http://schemas.microsoft.com/office/drawing/2016/5/11/chartex" xmlns:cx6="http://schemas.microsoft.com/office/drawing/2016/5/12/chartex" xmlns:cx7="http://schemas.microsoft.com/office/drawing/2016/5/13/chartex" xmlns:cx8="http://schemas.microsoft.com/office/drawing/2016/5/14/chartex" xmlns:mc="http://schemas.openxmlformats.org/markup-compatibility/2006" xmlns:aink="http://schemas.microsoft.com/office/drawing/2016/ink" xmlns:am3d="http://schemas.microsoft.com/office/drawing/2017/model3d" xmlns:o="urn:schemas-microsoft-com:office:office" xmlns:r="http://schemas.openxmlformats.org/officeDocument/2006/relationships" xmlns:m="http://schemas.openxmlformats.org/officeDocument/2006/math" xmlns:v="urn:schemas-microsoft-com:vml" xmlns:wp14="http://schemas.microsoft.com/office/word/2010/wordprocessingDrawing" xmlns:wp="http://schemas.openxmlformats.org/drawingml/2006/wordprocessingDrawing" xmlns:w10="urn:schemas-microsoft-com:office:word" xmlns:w="http://schemas.openxmlformats.org/wordprocessingml/2006/main" xmlns:w14="http://schemas.microsoft.com/office/word/2010/wordml" xmlns:w15="http://schemas.microsoft.com/office/word/2012/wordml" xmlns:w16cex="http://schemas.microsoft.com/office/word/2018/wordml/cex" xmlns:w16cid="http://schemas.microsoft.com/office/word/2016/wordml/cid" xmlns:w16="http://schemas.microsoft.com/office/word/2018/wordml" xmlns:w16se="http://schemas.microsoft.com/office/word/2015/wordml/symex" xmlns:wpg="http://schemas.microsoft.com/office/word/2010/wordprocessingGroup" xmlns:wpi="http://schemas.microsoft.com/office/word/2010/wordprocessingInk" xmlns:wne="http://schemas.microsoft.com/office/word/2006/wordml" xmlns:wps="http://schemas.microsoft.com/office/word/2010/wordprocessingShape" mc:Ignorable="w14 w15 w16se w16cid w16 w16cex wp14">
+  <w:abstractNum w:abstractNumId="0" w15:restartNumberingAfterBreak="0">
+    <w:nsid w:val="08FF5308"/>
+    <w:multiLevelType w:val="hybridMultilevel"/>
+    <w:tmpl w:val="B8900FAA"/>
+    <w:lvl w:ilvl="0" w:tplc="91F01D2E">
+      <w:numFmt w:val="bullet"/>
+      <w:lvlText w:val="-"/>
+      <w:lvlJc w:val="left"/>
+      <w:pPr>
+        <w:ind w:left="720" w:hanging="360"/>
+      </w:pPr>
+      <w:rPr>
+        <w:rFonts w:ascii="Calibri" w:eastAsiaTheme="minorHAnsi" w:hAnsi="Calibri" w:cs="Calibri" w:hint="default"/>
+      </w:rPr>
+    </w:lvl>
+    <w:lvl w:ilvl="1" w:tplc="080A0003" w:tentative="1">
+      <w:start w:val="1"/>
+      <w:numFmt w:val="bullet"/>
+      <w:lvlText w:val="o"/>
+      <w:lvlJc w:val="left"/>
+      <w:pPr>
+        <w:ind w:left="1440" w:hanging="360"/>
+      </w:pPr>
+      <w:rPr>
+        <w:rFonts w:ascii="Courier New" w:hAnsi="Courier New" w:cs="Courier New" w:hint="default"/>
+      </w:rPr>
+    </w:lvl>
+    <w:lvl w:ilvl="2" w:tplc="080A0005" w:tentative="1">
+      <w:start w:val="1"/>
+      <w:numFmt w:val="bullet"/>
+      <w:lvlText w:val=""/>
+      <w:lvlJc w:val="left"/>
+      <w:pPr>
+        <w:ind w:left="2160" w:hanging="360"/>
+      </w:pPr>
+      <w:rPr>
+        <w:rFonts w:ascii="Wingdings" w:hAnsi="Wingdings" w:hint="default"/>
+      </w:rPr>
+    </w:lvl>
+    <w:lvl w:ilvl="3" w:tplc="080A0001" w:tentative="1">
+      <w:start w:val="1"/>
+      <w:numFmt w:val="bullet"/>
+      <w:lvlText w:val=""/>
+      <w:lvlJc w:val="left"/>
+      <w:pPr>
+        <w:ind w:left="2880" w:hanging="360"/>
+      </w:pPr>
+      <w:rPr>
+        <w:rFonts w:ascii="Symbol" w:hAnsi="Symbol" w:hint="default"/>
+      </w:rPr>
+    </w:lvl>
+    <w:lvl w:ilvl="4" w:tplc="080A0003" w:tentative="1">
+      <w:start w:val="1"/>
+      <w:numFmt w:val="bullet"/>
+      <w:lvlText w:val="o"/>
+      <w:lvlJc w:val="left"/>
+      <w:pPr>
+        <w:ind w:left="3600" w:hanging="360"/>
+      </w:pPr>
+      <w:rPr>
+        <w:rFonts w:ascii="Courier New" w:hAnsi="Courier New" w:cs="Courier New" w:hint="default"/>
+      </w:rPr>
+    </w:lvl>
+    <w:lvl w:ilvl="5" w:tplc="080A0005" w:tentative="1">
+      <w:start w:val="1"/>
+      <w:numFmt w:val="bullet"/>
+      <w:lvlText w:val=""/>
+      <w:lvlJc w:val="left"/>
+      <w:pPr>
+        <w:ind w:left="4320" w:hanging="360"/>
+      </w:pPr>
+      <w:rPr>
+        <w:rFonts w:ascii="Wingdings" w:hAnsi="Wingdings" w:hint="default"/>
+      </w:rPr>
+    </w:lvl>
+    <w:lvl w:ilvl="6" w:tplc="080A0001" w:tentative="1">
+      <w:start w:val="1"/>
+      <w:numFmt w:val="bullet"/>
+      <w:lvlText w:val=""/>
+      <w:lvlJc w:val="left"/>
+      <w:pPr>
+        <w:ind w:left="5040" w:hanging="360"/>
+      </w:pPr>
+      <w:rPr>
+        <w:rFonts w:ascii="Symbol" w:hAnsi="Symbol" w:hint="default"/>
+      </w:rPr>
+    </w:lvl>
+    <w:lvl w:ilvl="7" w:tplc="080A0003" w:tentative="1">
+      <w:start w:val="1"/>
+      <w:numFmt w:val="bullet"/>
+      <w:lvlText w:val="o"/>
+      <w:lvlJc w:val="left"/>
+      <w:pPr>
+        <w:ind w:left="5760" w:hanging="360"/>
+      </w:pPr>
+      <w:rPr>
+        <w:rFonts w:ascii="Courier New" w:hAnsi="Courier New" w:cs="Courier New" w:hint="default"/>
+      </w:rPr>
+    </w:lvl>
+    <w:lvl w:ilvl="8" w:tplc="080A0005" w:tentative="1">
+      <w:start w:val="1"/>
+      <w:numFmt w:val="bullet"/>
+      <w:lvlText w:val=""/>
+      <w:lvlJc w:val="left"/>
+      <w:pPr>
+        <w:ind w:left="6480" w:hanging="360"/>
+      </w:pPr>
+      <w:rPr>
+        <w:rFonts w:ascii="Wingdings" w:hAnsi="Wingdings" w:hint="default"/>
+      </w:rPr>
+    </w:lvl>
+  </w:abstractNum>
+  <w:num w:numId="1">
+    <w:abstractNumId w:val="0"/>
+  </w:num>
+</w:numbering>
 </file>
 
 <file path=word/styles.xml><?xml version="1.0" encoding="utf-8"?>
@@ -818,6 +715,17 @@
     <w:semiHidden/>
     <w:unhideWhenUsed/>
   </w:style>
+  <w:style w:type="paragraph" w:styleId="Prrafodelista">
+    <w:name w:val="List Paragraph"/>
+    <w:basedOn w:val="Normal"/>
+    <w:uiPriority w:val="34"/>
+    <w:qFormat/>
+    <w:rsid w:val="00CE0B60"/>
+    <w:pPr>
+      <w:ind w:left="720"/>
+      <w:contextualSpacing/>
+    </w:pPr>
+  </w:style>
 </w:styles>
 </file>
 

</xml_diff>